<commit_message>
More lab 2 stuff
</commit_message>
<xml_diff>
--- a/Lab_2/Exercises.docx
+++ b/Lab_2/Exercises.docx
@@ -73,8 +73,6 @@
         </w:rPr>
         <w:t>Nm</w:t>
       </w:r>
-      <w:bookmarkStart w:id="0" w:name="_GoBack"/>
-      <w:bookmarkEnd w:id="0"/>
     </w:p>
     <w:p>
       <w:pPr>
@@ -102,11 +100,19 @@
           <w:lang w:val="en-GB"/>
         </w:rPr>
       </w:pPr>
-      <w:r>
-        <w:rPr>
-          <w:lang w:val="en-GB"/>
-        </w:rPr>
-        <w:t>Ia = 5</w:t>
+      <w:proofErr w:type="spellStart"/>
+      <w:r>
+        <w:rPr>
+          <w:lang w:val="en-GB"/>
+        </w:rPr>
+        <w:t>Ia</w:t>
+      </w:r>
+      <w:proofErr w:type="spellEnd"/>
+      <w:r>
+        <w:rPr>
+          <w:lang w:val="en-GB"/>
+        </w:rPr>
+        <w:t xml:space="preserve"> = 5</w:t>
       </w:r>
     </w:p>
     <w:p>
@@ -128,11 +134,33 @@
           <w:lang w:val="en-GB"/>
         </w:rPr>
       </w:pPr>
-      <w:r>
-        <w:rPr>
-          <w:lang w:val="en-GB"/>
-        </w:rPr>
-        <w:t xml:space="preserve">Ke = T/(flux*Ia) = </w:t>
+      <w:proofErr w:type="spellStart"/>
+      <w:r>
+        <w:rPr>
+          <w:lang w:val="en-GB"/>
+        </w:rPr>
+        <w:t>Ke</w:t>
+      </w:r>
+      <w:proofErr w:type="spellEnd"/>
+      <w:r>
+        <w:rPr>
+          <w:lang w:val="en-GB"/>
+        </w:rPr>
+        <w:t xml:space="preserve"> = T/(flux*</w:t>
+      </w:r>
+      <w:proofErr w:type="spellStart"/>
+      <w:r>
+        <w:rPr>
+          <w:lang w:val="en-GB"/>
+        </w:rPr>
+        <w:t>Ia</w:t>
+      </w:r>
+      <w:proofErr w:type="spellEnd"/>
+      <w:r>
+        <w:rPr>
+          <w:lang w:val="en-GB"/>
+        </w:rPr>
+        <w:t xml:space="preserve">) = </w:t>
       </w:r>
       <w:bdo w:val="ltr">
         <w:r>
@@ -147,6 +175,12 @@
           </w:rPr>
           <w:t>‬</w:t>
         </w:r>
+        <w:r>
+          <w:rPr>
+            <w:lang w:val="en-GB"/>
+          </w:rPr>
+          <w:t>‬</w:t>
+        </w:r>
       </w:bdo>
     </w:p>
     <w:p>
@@ -210,11 +244,19 @@
           <w:lang w:val="nl-NL"/>
         </w:rPr>
       </w:pPr>
-      <w:r>
-        <w:rPr>
-          <w:lang w:val="nl-NL"/>
-        </w:rPr>
-        <w:t>Ke = 77.88</w:t>
+      <w:proofErr w:type="spellStart"/>
+      <w:r>
+        <w:rPr>
+          <w:lang w:val="nl-NL"/>
+        </w:rPr>
+        <w:t>Ke</w:t>
+      </w:r>
+      <w:proofErr w:type="spellEnd"/>
+      <w:r>
+        <w:rPr>
+          <w:lang w:val="nl-NL"/>
+        </w:rPr>
+        <w:t xml:space="preserve"> = 77.88</w:t>
       </w:r>
     </w:p>
     <w:p>
@@ -238,14 +280,50 @@
           <w:lang w:val="nl-NL"/>
         </w:rPr>
       </w:pPr>
+      <w:proofErr w:type="spellStart"/>
       <w:r>
         <w:rPr>
           <w:b/>
           <w:bCs/>
           <w:lang w:val="nl-NL"/>
         </w:rPr>
-        <w:t>Ke = 77.9</w:t>
-      </w:r>
+        <w:t>Ke</w:t>
+      </w:r>
+      <w:proofErr w:type="spellEnd"/>
+      <w:r>
+        <w:rPr>
+          <w:b/>
+          <w:bCs/>
+          <w:lang w:val="nl-NL"/>
+        </w:rPr>
+        <w:t xml:space="preserve"> = 77.9</w:t>
+      </w:r>
+    </w:p>
+    <w:p>
+      <w:pPr>
+        <w:tabs>
+          <w:tab w:val="left" w:pos="1140"/>
+        </w:tabs>
+        <w:rPr>
+          <w:b/>
+          <w:bCs/>
+          <w:lang w:val="nl-NL"/>
+        </w:rPr>
+      </w:pPr>
+    </w:p>
+    <w:p>
+      <w:pPr>
+        <w:tabs>
+          <w:tab w:val="left" w:pos="1140"/>
+        </w:tabs>
+        <w:rPr>
+          <w:b/>
+          <w:bCs/>
+          <w:lang w:val="nl-NL"/>
+        </w:rPr>
+      </w:pPr>
+      <w:bookmarkStart w:id="0" w:name="_GoBack"/>
+      <w:bookmarkEnd w:id="0"/>
     </w:p>
     <w:sectPr>
       <w:pgSz w:w="11906" w:h="16838"/>

</xml_diff>